<commit_message>
add other game tiles and use cases
</commit_message>
<xml_diff>
--- a/UseCases.docx
+++ b/UseCases.docx
@@ -16,7 +16,13 @@
         </w:numPr>
       </w:pPr>
       <w:r>
-        <w:t>Start a game</w:t>
+        <w:t>Start a</w:t>
+      </w:r>
+      <w:r>
+        <w:t xml:space="preserve"> new</w:t>
+      </w:r>
+      <w:r>
+        <w:t xml:space="preserve"> game</w:t>
       </w:r>
     </w:p>
     <w:p>
@@ -28,6 +34,18 @@
         </w:numPr>
       </w:pPr>
       <w:r>
+        <w:t>Load a saved game</w:t>
+      </w:r>
+    </w:p>
+    <w:p>
+      <w:pPr>
+        <w:pStyle w:val="ListParagraph"/>
+        <w:numPr>
+          <w:ilvl w:val="0"/>
+          <w:numId w:val="1"/>
+        </w:numPr>
+      </w:pPr>
+      <w:r>
         <w:t>Take a turn</w:t>
       </w:r>
     </w:p>
@@ -40,111 +58,97 @@
         </w:numPr>
       </w:pPr>
       <w:r>
-        <w:t>Gr</w:t>
-      </w:r>
+        <w:t>Graduate</w:t>
+      </w:r>
+    </w:p>
+    <w:p>
+      <w:pPr>
+        <w:pStyle w:val="ListParagraph"/>
+        <w:numPr>
+          <w:ilvl w:val="0"/>
+          <w:numId w:val="1"/>
+        </w:numPr>
+      </w:pPr>
+      <w:r>
+        <w:t>Pick a major</w:t>
+      </w:r>
+    </w:p>
+    <w:p>
+      <w:pPr>
+        <w:pStyle w:val="ListParagraph"/>
+        <w:numPr>
+          <w:ilvl w:val="0"/>
+          <w:numId w:val="1"/>
+        </w:numPr>
+      </w:pPr>
+      <w:r>
+        <w:t>Exam space</w:t>
+      </w:r>
+    </w:p>
+    <w:p>
+      <w:pPr>
+        <w:pStyle w:val="ListParagraph"/>
+        <w:numPr>
+          <w:ilvl w:val="0"/>
+          <w:numId w:val="1"/>
+        </w:numPr>
+      </w:pPr>
+      <w:r>
+        <w:t>Choose club</w:t>
+      </w:r>
+    </w:p>
+    <w:p>
+      <w:pPr>
+        <w:pStyle w:val="ListParagraph"/>
+        <w:numPr>
+          <w:ilvl w:val="0"/>
+          <w:numId w:val="1"/>
+        </w:numPr>
+      </w:pPr>
+      <w:r>
+        <w:t>Choose capstone/internship experience</w:t>
+      </w:r>
+    </w:p>
+    <w:p>
+      <w:pPr>
+        <w:pStyle w:val="ListParagraph"/>
+        <w:numPr>
+          <w:ilvl w:val="0"/>
+          <w:numId w:val="1"/>
+        </w:numPr>
+      </w:pPr>
+      <w:r>
+        <w:t>Look at player stats</w:t>
+      </w:r>
+    </w:p>
+    <w:p>
+      <w:pPr>
+        <w:pStyle w:val="ListParagraph"/>
+        <w:numPr>
+          <w:ilvl w:val="0"/>
+          <w:numId w:val="1"/>
+        </w:numPr>
+      </w:pPr>
+      <w:r>
+        <w:t>Read the rules of the game</w:t>
+      </w:r>
+    </w:p>
+    <w:p>
+      <w:pPr>
+        <w:pStyle w:val="ListParagraph"/>
+        <w:numPr>
+          <w:ilvl w:val="0"/>
+          <w:numId w:val="1"/>
+        </w:numPr>
+      </w:pPr>
+      <w:r>
+        <w:t xml:space="preserve"> Save your game</w:t>
+      </w:r>
+    </w:p>
+    <w:p>
       <w:bookmarkStart w:id="0" w:name="_GoBack"/>
       <w:bookmarkEnd w:id="0"/>
-      <w:r>
-        <w:t>aduate</w:t>
-      </w:r>
-    </w:p>
-    <w:p>
-      <w:pPr>
-        <w:pStyle w:val="ListParagraph"/>
-        <w:numPr>
-          <w:ilvl w:val="0"/>
-          <w:numId w:val="1"/>
-        </w:numPr>
-      </w:pPr>
-      <w:r>
-        <w:t>Pick a major</w:t>
-      </w:r>
-    </w:p>
-    <w:p>
-      <w:pPr>
-        <w:pStyle w:val="ListParagraph"/>
-        <w:numPr>
-          <w:ilvl w:val="0"/>
-          <w:numId w:val="1"/>
-        </w:numPr>
-      </w:pPr>
-      <w:r>
-        <w:t>Exam space</w:t>
-      </w:r>
-    </w:p>
-    <w:p>
-      <w:pPr>
-        <w:pStyle w:val="ListParagraph"/>
-        <w:numPr>
-          <w:ilvl w:val="0"/>
-          <w:numId w:val="1"/>
-        </w:numPr>
-      </w:pPr>
-      <w:r>
-        <w:t>Choose club</w:t>
-      </w:r>
-    </w:p>
-    <w:p>
-      <w:pPr>
-        <w:pStyle w:val="ListParagraph"/>
-        <w:numPr>
-          <w:ilvl w:val="0"/>
-          <w:numId w:val="1"/>
-        </w:numPr>
-      </w:pPr>
-      <w:r>
-        <w:t>Choose capstone/internship experience</w:t>
-      </w:r>
-    </w:p>
-    <w:p>
-      <w:pPr>
-        <w:pStyle w:val="ListParagraph"/>
-        <w:numPr>
-          <w:ilvl w:val="0"/>
-          <w:numId w:val="1"/>
-        </w:numPr>
-      </w:pPr>
-      <w:r>
-        <w:t>Look at player stats</w:t>
-      </w:r>
-    </w:p>
-    <w:p>
-      <w:pPr>
-        <w:pStyle w:val="ListParagraph"/>
-        <w:numPr>
-          <w:ilvl w:val="0"/>
-          <w:numId w:val="1"/>
-        </w:numPr>
-      </w:pPr>
-      <w:r>
-        <w:t>Read the rules of the game</w:t>
-      </w:r>
-    </w:p>
-    <w:p>
-      <w:pPr>
-        <w:pStyle w:val="ListParagraph"/>
-        <w:numPr>
-          <w:ilvl w:val="0"/>
-          <w:numId w:val="1"/>
-        </w:numPr>
-      </w:pPr>
-      <w:r>
-        <w:t xml:space="preserve"> Save your game</w:t>
-      </w:r>
-    </w:p>
-    <w:p>
-      <w:pPr>
-        <w:pStyle w:val="ListParagraph"/>
-        <w:numPr>
-          <w:ilvl w:val="0"/>
-          <w:numId w:val="1"/>
-        </w:numPr>
-      </w:pPr>
-      <w:r>
-        <w:t>Start a new game</w:t>
-      </w:r>
-    </w:p>
-    <w:p/>
+    </w:p>
     <w:p>
       <w:r>
         <w:t>Start a Game Use Case:</w:t>

</xml_diff>